<commit_message>
arreglo diagrama de caso de uso
</commit_message>
<xml_diff>
--- a/04 - Diagramas de Casos de Uso/Caso de Uso - Control de Stock de Central (Solicitud desde Sucursal).docx
+++ b/04 - Diagramas de Casos de Uso/Caso de Uso - Control de Stock de Central (Solicitud desde Sucursal).docx
@@ -110,9 +110,9 @@
         </w:rPr>
         <w:drawing>
           <wp:inline distT="0" distB="0" distL="0" distR="0">
-            <wp:extent cx="6817685" cy="7091917"/>
-            <wp:effectExtent l="19050" t="0" r="2215" b="0"/>
-            <wp:docPr id="2" name="Imagen 3" descr="C:\Users\Pavilion 6409\Desktop\FDA\facu\tssi\2012\Seminario\04 - Diagramas de Casos de Uso\Caso de Uso - Solucitud de mercaderia de sucursal a central.jpeg"/>
+            <wp:extent cx="6818400" cy="7091917"/>
+            <wp:effectExtent l="19050" t="0" r="1500" b="0"/>
+            <wp:docPr id="1" name="Imagen 1" descr="C:\Users\Pavilion 6409\Desktop\FDA\facu\tssi\2012\Seminario\04 - Diagramas de Casos de Uso\Caso de Uso - Solucitud de mercaderia de sucursal a central.jpeg"/>
             <wp:cNvGraphicFramePr>
               <a:graphicFrameLocks xmlns:a="http://schemas.openxmlformats.org/drawingml/2006/main"/>
             </wp:cNvGraphicFramePr>
@@ -120,7 +120,7 @@
               <a:graphicData uri="http://schemas.openxmlformats.org/drawingml/2006/picture">
                 <pic:pic xmlns:pic="http://schemas.openxmlformats.org/drawingml/2006/picture">
                   <pic:nvPicPr>
-                    <pic:cNvPr id="0" name="Picture 3" descr="C:\Users\Pavilion 6409\Desktop\FDA\facu\tssi\2012\Seminario\04 - Diagramas de Casos de Uso\Caso de Uso - Solucitud de mercaderia de sucursal a central.jpeg"/>
+                    <pic:cNvPr id="0" name="Picture 1" descr="C:\Users\Pavilion 6409\Desktop\FDA\facu\tssi\2012\Seminario\04 - Diagramas de Casos de Uso\Caso de Uso - Solucitud de mercaderia de sucursal a central.jpeg"/>
                     <pic:cNvPicPr>
                       <a:picLocks noChangeAspect="1" noChangeArrowheads="1"/>
                     </pic:cNvPicPr>
@@ -135,7 +135,7 @@
                   <pic:spPr bwMode="auto">
                     <a:xfrm>
                       <a:off x="0" y="0"/>
-                      <a:ext cx="6817685" cy="7091917"/>
+                      <a:ext cx="6818400" cy="7091917"/>
                     </a:xfrm>
                     <a:prstGeom prst="rect">
                       <a:avLst/>

</xml_diff>

<commit_message>
sergio: gran caso uso
</commit_message>
<xml_diff>
--- a/04 - Diagramas de Casos de Uso/Caso de Uso - Control de Stock de Central (Solicitud desde Sucursal).docx
+++ b/04 - Diagramas de Casos de Uso/Caso de Uso - Control de Stock de Central (Solicitud desde Sucursal).docx
@@ -116,9 +116,9 @@
         </w:rPr>
         <w:drawing>
           <wp:inline distT="0" distB="0" distL="0" distR="0">
-            <wp:extent cx="6925945" cy="5757545"/>
+            <wp:extent cx="6925945" cy="5367655"/>
             <wp:effectExtent l="0" t="0" r="0" b="0"/>
-            <wp:docPr id="3" name="Imagen 3"/>
+            <wp:docPr id="1" name="Imagen 1"/>
             <wp:cNvGraphicFramePr>
               <a:graphicFrameLocks xmlns:a="http://schemas.openxmlformats.org/drawingml/2006/main" noChangeAspect="1"/>
             </wp:cNvGraphicFramePr>
@@ -126,7 +126,7 @@
               <a:graphicData uri="http://schemas.openxmlformats.org/drawingml/2006/picture">
                 <pic:pic xmlns:pic="http://schemas.openxmlformats.org/drawingml/2006/picture">
                   <pic:nvPicPr>
-                    <pic:cNvPr id="0" name="Picture 2"/>
+                    <pic:cNvPr id="0" name="Picture 1"/>
                     <pic:cNvPicPr>
                       <a:picLocks noChangeAspect="1" noChangeArrowheads="1"/>
                     </pic:cNvPicPr>
@@ -147,7 +147,7 @@
                   <pic:spPr bwMode="auto">
                     <a:xfrm>
                       <a:off x="0" y="0"/>
-                      <a:ext cx="6925945" cy="5757545"/>
+                      <a:ext cx="6925945" cy="5367655"/>
                     </a:xfrm>
                     <a:prstGeom prst="rect">
                       <a:avLst/>

</xml_diff>

<commit_message>
sergio: nueva actualizacion 01:34 am
</commit_message>
<xml_diff>
--- a/04 - Diagramas de Casos de Uso/Caso de Uso - Control de Stock de Central (Solicitud desde Sucursal).docx
+++ b/04 - Diagramas de Casos de Uso/Caso de Uso - Control de Stock de Central (Solicitud desde Sucursal).docx
@@ -4,12 +4,13 @@
   <w:body>
     <w:p>
       <w:pPr>
-        <w:ind w:left="142"/>
         <w:rPr>
           <w:sz w:val="24"/>
           <w:szCs w:val="24"/>
         </w:rPr>
       </w:pPr>
+      <w:bookmarkStart w:id="0" w:name="_GoBack"/>
+      <w:bookmarkEnd w:id="0"/>
       <w:r>
         <w:rPr>
           <w:sz w:val="24"/>
@@ -118,7 +119,7 @@
           <wp:inline distT="0" distB="0" distL="0" distR="0">
             <wp:extent cx="6925945" cy="5367655"/>
             <wp:effectExtent l="0" t="0" r="0" b="0"/>
-            <wp:docPr id="1" name="Imagen 1"/>
+            <wp:docPr id="2" name="Imagen 2"/>
             <wp:cNvGraphicFramePr>
               <a:graphicFrameLocks xmlns:a="http://schemas.openxmlformats.org/drawingml/2006/main" noChangeAspect="1"/>
             </wp:cNvGraphicFramePr>
@@ -163,8 +164,6 @@
           </wp:inline>
         </w:drawing>
       </w:r>
-      <w:bookmarkStart w:id="0" w:name="_GoBack"/>
-      <w:bookmarkEnd w:id="0"/>
     </w:p>
     <w:sectPr>
       <w:pgSz w:w="12240" w:h="15840"/>

</xml_diff>

<commit_message>
Sergio: modificacion gran caso uso
</commit_message>
<xml_diff>
--- a/04 - Diagramas de Casos de Uso/Caso de Uso - Control de Stock de Central (Solicitud desde Sucursal).docx
+++ b/04 - Diagramas de Casos de Uso/Caso de Uso - Control de Stock de Central (Solicitud desde Sucursal).docx
@@ -9,8 +9,6 @@
           <w:szCs w:val="24"/>
         </w:rPr>
       </w:pPr>
-      <w:bookmarkStart w:id="0" w:name="_GoBack"/>
-      <w:bookmarkEnd w:id="0"/>
       <w:r>
         <w:rPr>
           <w:sz w:val="24"/>
@@ -119,7 +117,7 @@
           <wp:inline distT="0" distB="0" distL="0" distR="0">
             <wp:extent cx="6925945" cy="5367655"/>
             <wp:effectExtent l="0" t="0" r="0" b="0"/>
-            <wp:docPr id="2" name="Imagen 2"/>
+            <wp:docPr id="1" name="Imagen 1"/>
             <wp:cNvGraphicFramePr>
               <a:graphicFrameLocks xmlns:a="http://schemas.openxmlformats.org/drawingml/2006/main" noChangeAspect="1"/>
             </wp:cNvGraphicFramePr>
@@ -164,6 +162,8 @@
           </wp:inline>
         </w:drawing>
       </w:r>
+      <w:bookmarkStart w:id="0" w:name="_GoBack"/>
+      <w:bookmarkEnd w:id="0"/>
     </w:p>
     <w:sectPr>
       <w:pgSz w:w="12240" w:h="15840"/>

</xml_diff>

<commit_message>
agrego updates de pedido
</commit_message>
<xml_diff>
--- a/04 - Diagramas de Casos de Uso/Caso de Uso - Control de Stock de Central (Solicitud desde Sucursal).docx
+++ b/04 - Diagramas de Casos de Uso/Caso de Uso - Control de Stock de Central (Solicitud desde Sucursal).docx
@@ -1,6 +1,6 @@
 
 <file path=word/document.xml><?xml version="1.0" encoding="utf-8"?>
-<w:document xmlns:wpc="http://schemas.microsoft.com/office/word/2010/wordprocessingCanvas" xmlns:mc="http://schemas.openxmlformats.org/markup-compatibility/2006" xmlns:o="urn:schemas-microsoft-com:office:office" xmlns:r="http://schemas.openxmlformats.org/officeDocument/2006/relationships" xmlns:m="http://schemas.openxmlformats.org/officeDocument/2006/math" xmlns:v="urn:schemas-microsoft-com:vml" xmlns:wp14="http://schemas.microsoft.com/office/word/2010/wordprocessingDrawing" xmlns:wp="http://schemas.openxmlformats.org/drawingml/2006/wordprocessingDrawing" xmlns:w10="urn:schemas-microsoft-com:office:word" xmlns:w="http://schemas.openxmlformats.org/wordprocessingml/2006/main" xmlns:w14="http://schemas.microsoft.com/office/word/2010/wordml" xmlns:wpg="http://schemas.microsoft.com/office/word/2010/wordprocessingGroup" xmlns:wpi="http://schemas.microsoft.com/office/word/2010/wordprocessingInk" xmlns:wne="http://schemas.microsoft.com/office/word/2006/wordml" xmlns:wps="http://schemas.microsoft.com/office/word/2010/wordprocessingShape" mc:Ignorable="w14 wp14">
+<w:document xmlns:ve="http://schemas.openxmlformats.org/markup-compatibility/2006" xmlns:o="urn:schemas-microsoft-com:office:office" xmlns:r="http://schemas.openxmlformats.org/officeDocument/2006/relationships" xmlns:m="http://schemas.openxmlformats.org/officeDocument/2006/math" xmlns:v="urn:schemas-microsoft-com:vml" xmlns:wp="http://schemas.openxmlformats.org/drawingml/2006/wordprocessingDrawing" xmlns:w10="urn:schemas-microsoft-com:office:word" xmlns:w="http://schemas.openxmlformats.org/wordprocessingml/2006/main" xmlns:wne="http://schemas.microsoft.com/office/word/2006/wordml">
   <w:body>
     <w:p>
       <w:pPr>
@@ -108,6 +108,8 @@
       </w:r>
     </w:p>
     <w:p>
+      <w:bookmarkStart w:id="0" w:name="_GoBack"/>
+      <w:bookmarkEnd w:id="0"/>
       <w:r>
         <w:rPr>
           <w:noProof/>
@@ -115,9 +117,9 @@
         </w:rPr>
         <w:drawing>
           <wp:inline distT="0" distB="0" distL="0" distR="0">
-            <wp:extent cx="6925945" cy="5367655"/>
-            <wp:effectExtent l="0" t="0" r="0" b="0"/>
-            <wp:docPr id="1" name="Imagen 1"/>
+            <wp:extent cx="6932295" cy="5390515"/>
+            <wp:effectExtent l="19050" t="0" r="1905" b="0"/>
+            <wp:docPr id="3" name="Imagen 2" descr="C:\Users\Pavilion 6409\Desktop\FDA\facu\tssi\2012\Seminario\04 - Diagramas de Casos de Uso\Caso de Uso - Solucitud de mercaderia de sucursal a central.jpeg"/>
             <wp:cNvGraphicFramePr>
               <a:graphicFrameLocks xmlns:a="http://schemas.openxmlformats.org/drawingml/2006/main" noChangeAspect="1"/>
             </wp:cNvGraphicFramePr>
@@ -125,19 +127,13 @@
               <a:graphicData uri="http://schemas.openxmlformats.org/drawingml/2006/picture">
                 <pic:pic xmlns:pic="http://schemas.openxmlformats.org/drawingml/2006/picture">
                   <pic:nvPicPr>
-                    <pic:cNvPr id="0" name="Picture 1"/>
+                    <pic:cNvPr id="0" name="Picture 2" descr="C:\Users\Pavilion 6409\Desktop\FDA\facu\tssi\2012\Seminario\04 - Diagramas de Casos de Uso\Caso de Uso - Solucitud de mercaderia de sucursal a central.jpeg"/>
                     <pic:cNvPicPr>
                       <a:picLocks noChangeAspect="1" noChangeArrowheads="1"/>
                     </pic:cNvPicPr>
                   </pic:nvPicPr>
                   <pic:blipFill>
-                    <a:blip r:embed="rId5">
-                      <a:extLst>
-                        <a:ext uri="{28A0092B-C50C-407E-A947-70E740481C1C}">
-                          <a14:useLocalDpi xmlns:a14="http://schemas.microsoft.com/office/drawing/2010/main" val="0"/>
-                        </a:ext>
-                      </a:extLst>
-                    </a:blip>
+                    <a:blip r:embed="rId4"/>
                     <a:srcRect/>
                     <a:stretch>
                       <a:fillRect/>
@@ -146,14 +142,17 @@
                   <pic:spPr bwMode="auto">
                     <a:xfrm>
                       <a:off x="0" y="0"/>
-                      <a:ext cx="6925945" cy="5367655"/>
+                      <a:ext cx="6932295" cy="5390515"/>
                     </a:xfrm>
                     <a:prstGeom prst="rect">
                       <a:avLst/>
                     </a:prstGeom>
                     <a:noFill/>
-                    <a:ln>
+                    <a:ln w="9525">
                       <a:noFill/>
+                      <a:miter lim="800000"/>
+                      <a:headEnd/>
+                      <a:tailEnd/>
                     </a:ln>
                   </pic:spPr>
                 </pic:pic>
@@ -162,8 +161,6 @@
           </wp:inline>
         </w:drawing>
       </w:r>
-      <w:bookmarkStart w:id="0" w:name="_GoBack"/>
-      <w:bookmarkEnd w:id="0"/>
     </w:p>
     <w:sectPr>
       <w:pgSz w:w="12240" w:h="15840"/>
@@ -176,7 +173,7 @@
 </file>
 
 <file path=word/styles.xml><?xml version="1.0" encoding="utf-8"?>
-<w:styles xmlns:mc="http://schemas.openxmlformats.org/markup-compatibility/2006" xmlns:r="http://schemas.openxmlformats.org/officeDocument/2006/relationships" xmlns:w="http://schemas.openxmlformats.org/wordprocessingml/2006/main" xmlns:w14="http://schemas.microsoft.com/office/word/2010/wordml" mc:Ignorable="w14">
+<w:styles xmlns:r="http://schemas.openxmlformats.org/officeDocument/2006/relationships" xmlns:w="http://schemas.openxmlformats.org/wordprocessingml/2006/main">
   <w:docDefaults>
     <w:rPrDefault>
       <w:rPr>
@@ -350,6 +347,7 @@
     <w:uiPriority w:val="99"/>
     <w:semiHidden/>
     <w:unhideWhenUsed/>
+    <w:qFormat/>
     <w:tblPr>
       <w:tblInd w:w="0" w:type="dxa"/>
       <w:tblCellMar>

</xml_diff>

<commit_message>
Caso de uso Control Stock Central
</commit_message>
<xml_diff>
--- a/04 - Diagramas de Casos de Uso/Caso de Uso - Control de Stock de Central (Solicitud desde Sucursal).docx
+++ b/04 - Diagramas de Casos de Uso/Caso de Uso - Control de Stock de Central (Solicitud desde Sucursal).docx
@@ -1,26 +1,26 @@
 
 <file path=word/document.xml><?xml version="1.0" encoding="utf-8"?>
-<w:document xmlns:ve="http://schemas.openxmlformats.org/markup-compatibility/2006" xmlns:o="urn:schemas-microsoft-com:office:office" xmlns:r="http://schemas.openxmlformats.org/officeDocument/2006/relationships" xmlns:m="http://schemas.openxmlformats.org/officeDocument/2006/math" xmlns:v="urn:schemas-microsoft-com:vml" xmlns:wp="http://schemas.openxmlformats.org/drawingml/2006/wordprocessingDrawing" xmlns:w10="urn:schemas-microsoft-com:office:word" xmlns:w="http://schemas.openxmlformats.org/wordprocessingml/2006/main" xmlns:wne="http://schemas.microsoft.com/office/word/2006/wordml">
+<w:document xmlns:wpc="http://schemas.microsoft.com/office/word/2010/wordprocessingCanvas" xmlns:mc="http://schemas.openxmlformats.org/markup-compatibility/2006" xmlns:o="urn:schemas-microsoft-com:office:office" xmlns:r="http://schemas.openxmlformats.org/officeDocument/2006/relationships" xmlns:m="http://schemas.openxmlformats.org/officeDocument/2006/math" xmlns:v="urn:schemas-microsoft-com:vml" xmlns:wp14="http://schemas.microsoft.com/office/word/2010/wordprocessingDrawing" xmlns:wp="http://schemas.openxmlformats.org/drawingml/2006/wordprocessingDrawing" xmlns:w10="urn:schemas-microsoft-com:office:word" xmlns:w="http://schemas.openxmlformats.org/wordprocessingml/2006/main" xmlns:w14="http://schemas.microsoft.com/office/word/2010/wordml" xmlns:wpg="http://schemas.microsoft.com/office/word/2010/wordprocessingGroup" xmlns:wpi="http://schemas.microsoft.com/office/word/2010/wordprocessingInk" xmlns:wne="http://schemas.microsoft.com/office/word/2006/wordml" xmlns:wps="http://schemas.microsoft.com/office/word/2010/wordprocessingShape" mc:Ignorable="w14 wp14">
   <w:body>
     <w:p>
       <w:pPr>
         <w:rPr>
-          <w:sz w:val="24"/>
-          <w:szCs w:val="24"/>
+          <w:sz w:val="28"/>
+          <w:szCs w:val="28"/>
         </w:rPr>
       </w:pPr>
       <w:r>
         <w:rPr>
-          <w:sz w:val="24"/>
-          <w:szCs w:val="24"/>
+          <w:sz w:val="28"/>
+          <w:szCs w:val="28"/>
           <w:u w:val="single"/>
         </w:rPr>
         <w:t>Sistema</w:t>
       </w:r>
       <w:r>
         <w:rPr>
-          <w:sz w:val="24"/>
-          <w:szCs w:val="24"/>
+          <w:sz w:val="28"/>
+          <w:szCs w:val="28"/>
         </w:rPr>
         <w:t>: Guardapolvos</w:t>
       </w:r>
@@ -28,88 +28,123 @@
     <w:p>
       <w:pPr>
         <w:rPr>
-          <w:sz w:val="24"/>
-          <w:szCs w:val="24"/>
+          <w:sz w:val="28"/>
+          <w:szCs w:val="28"/>
         </w:rPr>
       </w:pPr>
       <w:r>
         <w:rPr>
-          <w:sz w:val="24"/>
-          <w:szCs w:val="24"/>
+          <w:sz w:val="28"/>
+          <w:szCs w:val="28"/>
           <w:u w:val="single"/>
         </w:rPr>
         <w:t>Subsistema</w:t>
       </w:r>
       <w:r>
         <w:rPr>
-          <w:sz w:val="24"/>
-          <w:szCs w:val="24"/>
-        </w:rPr>
-        <w:t>: Stock</w:t>
-      </w:r>
-      <w:r>
-        <w:rPr>
-          <w:sz w:val="24"/>
-          <w:szCs w:val="24"/>
-        </w:rPr>
-        <w:t xml:space="preserve"> – Central </w:t>
+          <w:sz w:val="28"/>
+          <w:szCs w:val="28"/>
+        </w:rPr>
+        <w:t xml:space="preserve">: </w:t>
+      </w:r>
+      <w:r>
+        <w:rPr>
+          <w:sz w:val="28"/>
+          <w:szCs w:val="28"/>
+        </w:rPr>
+        <w:t xml:space="preserve">Central </w:t>
+      </w:r>
+      <w:r>
+        <w:rPr>
+          <w:sz w:val="28"/>
+          <w:szCs w:val="28"/>
+        </w:rPr>
+        <w:t xml:space="preserve"> - Stock Central</w:t>
       </w:r>
     </w:p>
     <w:p>
       <w:pPr>
         <w:rPr>
-          <w:noProof/>
-          <w:sz w:val="24"/>
-          <w:szCs w:val="24"/>
-          <w:lang w:eastAsia="es-AR"/>
+          <w:sz w:val="28"/>
+          <w:szCs w:val="28"/>
         </w:rPr>
       </w:pPr>
       <w:r>
         <w:rPr>
-          <w:sz w:val="24"/>
-          <w:szCs w:val="24"/>
+          <w:sz w:val="28"/>
+          <w:szCs w:val="28"/>
           <w:u w:val="single"/>
         </w:rPr>
         <w:t>Diagrama caso de uso</w:t>
       </w:r>
       <w:r>
         <w:rPr>
-          <w:sz w:val="24"/>
-          <w:szCs w:val="24"/>
+          <w:sz w:val="28"/>
+          <w:szCs w:val="28"/>
         </w:rPr>
         <w:t>: “</w:t>
       </w:r>
       <w:r>
         <w:rPr>
           <w:rFonts w:cs="Arial"/>
-          <w:sz w:val="24"/>
-          <w:szCs w:val="24"/>
-        </w:rPr>
-        <w:t xml:space="preserve">Desde que la sucursal hace un pedido de stock a Central hasta que </w:t>
+          <w:sz w:val="28"/>
+          <w:szCs w:val="28"/>
+        </w:rPr>
+        <w:t>Desde que</w:t>
       </w:r>
       <w:r>
         <w:rPr>
           <w:rFonts w:cs="Arial"/>
-          <w:sz w:val="24"/>
-          <w:szCs w:val="24"/>
+          <w:sz w:val="28"/>
+          <w:szCs w:val="28"/>
+        </w:rPr>
+        <w:t xml:space="preserve"> se recibe la solicitud de reposición </w:t>
+      </w:r>
+      <w:r>
+        <w:rPr>
+          <w:rFonts w:cs="Arial"/>
+          <w:sz w:val="28"/>
+          <w:szCs w:val="28"/>
+        </w:rPr>
+        <w:t xml:space="preserve">hasta que </w:t>
+      </w:r>
+      <w:r>
+        <w:rPr>
+          <w:rFonts w:cs="Arial"/>
+          <w:sz w:val="28"/>
+          <w:szCs w:val="28"/>
         </w:rPr>
         <w:t>se genera la Orden De Despacho</w:t>
       </w:r>
       <w:r>
         <w:rPr>
           <w:rFonts w:cs="Arial"/>
-          <w:sz w:val="24"/>
-          <w:szCs w:val="24"/>
+          <w:sz w:val="28"/>
+          <w:szCs w:val="28"/>
         </w:rPr>
         <w:t>”</w:t>
       </w:r>
       <w:r>
+        <w:rPr>
+          <w:sz w:val="28"/>
+          <w:szCs w:val="28"/>
+        </w:rPr>
         <w:t xml:space="preserve"> </w:t>
       </w:r>
     </w:p>
     <w:p>
+      <w:pPr>
+        <w:rPr>
+          <w:noProof/>
+          <w:sz w:val="28"/>
+          <w:szCs w:val="28"/>
+          <w:lang w:eastAsia="es-AR"/>
+        </w:rPr>
+      </w:pPr>
       <w:bookmarkStart w:id="0" w:name="_GoBack"/>
       <w:bookmarkEnd w:id="0"/>
+    </w:p>
+    <w:p>
       <w:r>
         <w:rPr>
           <w:noProof/>
@@ -117,9 +152,9 @@
         </w:rPr>
         <w:drawing>
           <wp:inline distT="0" distB="0" distL="0" distR="0">
-            <wp:extent cx="6921500" cy="5177790"/>
-            <wp:effectExtent l="19050" t="0" r="0" b="0"/>
-            <wp:docPr id="7" name="Imagen 6" descr="C:\Users\Pavilion 6409\Desktop\FDA\facu\tssi\2012\Seminario\04 - Diagramas de Casos de Uso\Caso de Uso - Solucitud de mercaderia de sucursal a central.jpeg"/>
+            <wp:extent cx="6921500" cy="5847715"/>
+            <wp:effectExtent l="0" t="0" r="0" b="0"/>
+            <wp:docPr id="1" name="Imagen 1"/>
             <wp:cNvGraphicFramePr>
               <a:graphicFrameLocks xmlns:a="http://schemas.openxmlformats.org/drawingml/2006/main" noChangeAspect="1"/>
             </wp:cNvGraphicFramePr>
@@ -127,13 +162,19 @@
               <a:graphicData uri="http://schemas.openxmlformats.org/drawingml/2006/picture">
                 <pic:pic xmlns:pic="http://schemas.openxmlformats.org/drawingml/2006/picture">
                   <pic:nvPicPr>
-                    <pic:cNvPr id="0" name="Picture 6" descr="C:\Users\Pavilion 6409\Desktop\FDA\facu\tssi\2012\Seminario\04 - Diagramas de Casos de Uso\Caso de Uso - Solucitud de mercaderia de sucursal a central.jpeg"/>
+                    <pic:cNvPr id="0" name="Picture 1"/>
                     <pic:cNvPicPr>
                       <a:picLocks noChangeAspect="1" noChangeArrowheads="1"/>
                     </pic:cNvPicPr>
                   </pic:nvPicPr>
                   <pic:blipFill>
-                    <a:blip r:embed="rId4"/>
+                    <a:blip r:embed="rId5">
+                      <a:extLst>
+                        <a:ext uri="{28A0092B-C50C-407E-A947-70E740481C1C}">
+                          <a14:useLocalDpi xmlns:a14="http://schemas.microsoft.com/office/drawing/2010/main" val="0"/>
+                        </a:ext>
+                      </a:extLst>
+                    </a:blip>
                     <a:srcRect/>
                     <a:stretch>
                       <a:fillRect/>
@@ -142,17 +183,14 @@
                   <pic:spPr bwMode="auto">
                     <a:xfrm>
                       <a:off x="0" y="0"/>
-                      <a:ext cx="6921500" cy="5177790"/>
+                      <a:ext cx="6921500" cy="5847715"/>
                     </a:xfrm>
                     <a:prstGeom prst="rect">
                       <a:avLst/>
                     </a:prstGeom>
                     <a:noFill/>
-                    <a:ln w="9525">
+                    <a:ln>
                       <a:noFill/>
-                      <a:miter lim="800000"/>
-                      <a:headEnd/>
-                      <a:tailEnd/>
                     </a:ln>
                   </pic:spPr>
                 </pic:pic>
@@ -164,7 +202,7 @@
     </w:p>
     <w:sectPr>
       <w:pgSz w:w="12240" w:h="15840"/>
-      <w:pgMar w:top="1417" w:right="758" w:bottom="1417" w:left="567" w:header="708" w:footer="708" w:gutter="0"/>
+      <w:pgMar w:top="720" w:right="720" w:bottom="720" w:left="720" w:header="708" w:footer="708" w:gutter="0"/>
       <w:cols w:space="708"/>
       <w:docGrid w:linePitch="360"/>
     </w:sectPr>
@@ -173,7 +211,7 @@
 </file>
 
 <file path=word/styles.xml><?xml version="1.0" encoding="utf-8"?>
-<w:styles xmlns:r="http://schemas.openxmlformats.org/officeDocument/2006/relationships" xmlns:w="http://schemas.openxmlformats.org/wordprocessingml/2006/main">
+<w:styles xmlns:mc="http://schemas.openxmlformats.org/markup-compatibility/2006" xmlns:r="http://schemas.openxmlformats.org/officeDocument/2006/relationships" xmlns:w="http://schemas.openxmlformats.org/wordprocessingml/2006/main" xmlns:w14="http://schemas.microsoft.com/office/word/2010/wordml" mc:Ignorable="w14">
   <w:docDefaults>
     <w:rPrDefault>
       <w:rPr>
@@ -347,7 +385,6 @@
     <w:uiPriority w:val="99"/>
     <w:semiHidden/>
     <w:unhideWhenUsed/>
-    <w:qFormat/>
     <w:tblPr>
       <w:tblInd w:w="0" w:type="dxa"/>
       <w:tblCellMar>

</xml_diff>

<commit_message>
ultima version completa del "gran caso de uso"
</commit_message>
<xml_diff>
--- a/04 - Diagramas de Casos de Uso/Caso de Uso - Control de Stock de Central (Solicitud desde Sucursal).docx
+++ b/04 - Diagramas de Casos de Uso/Caso de Uso - Control de Stock de Central (Solicitud desde Sucursal).docx
@@ -152,9 +152,9 @@
         </w:rPr>
         <w:drawing>
           <wp:inline distT="0" distB="0" distL="0" distR="0">
-            <wp:extent cx="6847205" cy="6177280"/>
-            <wp:effectExtent l="19050" t="0" r="0" b="0"/>
-            <wp:docPr id="2" name="Imagen 1" descr="C:\Users\Pavilion 6409\Desktop\FDA\facu\tssi\2012\Seminario\04 - Diagramas de Casos de Uso\Caso de Uso - Solucitud de mercaderia de sucursal a central.jpeg"/>
+            <wp:extent cx="6721992" cy="7081284"/>
+            <wp:effectExtent l="19050" t="0" r="2658" b="0"/>
+            <wp:docPr id="1" name="Imagen 1" descr="C:\Users\Pavilion 6409\Desktop\FDA\facu\tssi\2012\Seminario\04 - Diagramas de Casos de Uso\Caso de Uso - Solucitud de mercaderia de sucursal a central.jpeg"/>
             <wp:cNvGraphicFramePr>
               <a:graphicFrameLocks xmlns:a="http://schemas.openxmlformats.org/drawingml/2006/main" noChangeAspect="1"/>
             </wp:cNvGraphicFramePr>
@@ -177,7 +177,7 @@
                   <pic:spPr bwMode="auto">
                     <a:xfrm>
                       <a:off x="0" y="0"/>
-                      <a:ext cx="6847205" cy="6177280"/>
+                      <a:ext cx="6721992" cy="7081284"/>
                     </a:xfrm>
                     <a:prstGeom prst="rect">
                       <a:avLst/>

</xml_diff>

<commit_message>
Modificaciones CU y Especificaciones
se tomó en cuenta los comentarios realizados por favio
</commit_message>
<xml_diff>
--- a/04 - Diagramas de Casos de Uso/Caso de Uso - Control de Stock de Central (Solicitud desde Sucursal).docx
+++ b/04 - Diagramas de Casos de Uso/Caso de Uso - Control de Stock de Central (Solicitud desde Sucursal).docx
@@ -1,6 +1,6 @@
 
 <file path=word/document.xml><?xml version="1.0" encoding="utf-8"?>
-<w:document xmlns:ve="http://schemas.openxmlformats.org/markup-compatibility/2006" xmlns:o="urn:schemas-microsoft-com:office:office" xmlns:r="http://schemas.openxmlformats.org/officeDocument/2006/relationships" xmlns:m="http://schemas.openxmlformats.org/officeDocument/2006/math" xmlns:v="urn:schemas-microsoft-com:vml" xmlns:wp="http://schemas.openxmlformats.org/drawingml/2006/wordprocessingDrawing" xmlns:w10="urn:schemas-microsoft-com:office:word" xmlns:w="http://schemas.openxmlformats.org/wordprocessingml/2006/main" xmlns:wne="http://schemas.microsoft.com/office/word/2006/wordml">
+<w:document xmlns:wpc="http://schemas.microsoft.com/office/word/2010/wordprocessingCanvas" xmlns:mc="http://schemas.openxmlformats.org/markup-compatibility/2006" xmlns:o="urn:schemas-microsoft-com:office:office" xmlns:r="http://schemas.openxmlformats.org/officeDocument/2006/relationships" xmlns:m="http://schemas.openxmlformats.org/officeDocument/2006/math" xmlns:v="urn:schemas-microsoft-com:vml" xmlns:wp14="http://schemas.microsoft.com/office/word/2010/wordprocessingDrawing" xmlns:wp="http://schemas.openxmlformats.org/drawingml/2006/wordprocessingDrawing" xmlns:w10="urn:schemas-microsoft-com:office:word" xmlns:w="http://schemas.openxmlformats.org/wordprocessingml/2006/main" xmlns:w14="http://schemas.microsoft.com/office/word/2010/wordml" xmlns:wpg="http://schemas.microsoft.com/office/word/2010/wordprocessingGroup" xmlns:wpi="http://schemas.microsoft.com/office/word/2010/wordprocessingInk" xmlns:wne="http://schemas.microsoft.com/office/word/2006/wordml" xmlns:wps="http://schemas.microsoft.com/office/word/2010/wordprocessingShape" mc:Ignorable="w14 wp14">
   <w:body>
     <w:p>
       <w:pPr>
@@ -133,18 +133,6 @@
       </w:r>
     </w:p>
     <w:p>
-      <w:pPr>
-        <w:rPr>
-          <w:noProof/>
-          <w:sz w:val="28"/>
-          <w:szCs w:val="28"/>
-          <w:lang w:eastAsia="es-AR"/>
-        </w:rPr>
-      </w:pPr>
-      <w:bookmarkStart w:id="0" w:name="_GoBack"/>
-      <w:bookmarkEnd w:id="0"/>
-    </w:p>
-    <w:p>
       <w:r>
         <w:rPr>
           <w:noProof/>
@@ -152,9 +140,9 @@
         </w:rPr>
         <w:drawing>
           <wp:inline distT="0" distB="0" distL="0" distR="0">
-            <wp:extent cx="6721992" cy="7081284"/>
-            <wp:effectExtent l="19050" t="0" r="2658" b="0"/>
-            <wp:docPr id="1" name="Imagen 1" descr="C:\Users\Pavilion 6409\Desktop\FDA\facu\tssi\2012\Seminario\04 - Diagramas de Casos de Uso\Caso de Uso - Solucitud de mercaderia de sucursal a central.jpeg"/>
+            <wp:extent cx="6858000" cy="7570470"/>
+            <wp:effectExtent l="0" t="0" r="0" b="0"/>
+            <wp:docPr id="1" name="Imagen 1"/>
             <wp:cNvGraphicFramePr>
               <a:graphicFrameLocks xmlns:a="http://schemas.openxmlformats.org/drawingml/2006/main" noChangeAspect="1"/>
             </wp:cNvGraphicFramePr>
@@ -162,13 +150,19 @@
               <a:graphicData uri="http://schemas.openxmlformats.org/drawingml/2006/picture">
                 <pic:pic xmlns:pic="http://schemas.openxmlformats.org/drawingml/2006/picture">
                   <pic:nvPicPr>
-                    <pic:cNvPr id="0" name="Picture 1" descr="C:\Users\Pavilion 6409\Desktop\FDA\facu\tssi\2012\Seminario\04 - Diagramas de Casos de Uso\Caso de Uso - Solucitud de mercaderia de sucursal a central.jpeg"/>
+                    <pic:cNvPr id="0" name="Picture 1"/>
                     <pic:cNvPicPr>
                       <a:picLocks noChangeAspect="1" noChangeArrowheads="1"/>
                     </pic:cNvPicPr>
                   </pic:nvPicPr>
                   <pic:blipFill>
-                    <a:blip r:embed="rId4"/>
+                    <a:blip r:embed="rId5">
+                      <a:extLst>
+                        <a:ext uri="{28A0092B-C50C-407E-A947-70E740481C1C}">
+                          <a14:useLocalDpi xmlns:a14="http://schemas.microsoft.com/office/drawing/2010/main" val="0"/>
+                        </a:ext>
+                      </a:extLst>
+                    </a:blip>
                     <a:srcRect/>
                     <a:stretch>
                       <a:fillRect/>
@@ -177,17 +171,14 @@
                   <pic:spPr bwMode="auto">
                     <a:xfrm>
                       <a:off x="0" y="0"/>
-                      <a:ext cx="6721992" cy="7081284"/>
+                      <a:ext cx="6858000" cy="7570470"/>
                     </a:xfrm>
                     <a:prstGeom prst="rect">
                       <a:avLst/>
                     </a:prstGeom>
                     <a:noFill/>
-                    <a:ln w="9525">
+                    <a:ln>
                       <a:noFill/>
-                      <a:miter lim="800000"/>
-                      <a:headEnd/>
-                      <a:tailEnd/>
                     </a:ln>
                   </pic:spPr>
                 </pic:pic>
@@ -196,6 +187,8 @@
           </wp:inline>
         </w:drawing>
       </w:r>
+      <w:bookmarkStart w:id="0" w:name="_GoBack"/>
+      <w:bookmarkEnd w:id="0"/>
     </w:p>
     <w:sectPr>
       <w:pgSz w:w="12240" w:h="15840"/>
@@ -208,7 +201,7 @@
 </file>
 
 <file path=word/styles.xml><?xml version="1.0" encoding="utf-8"?>
-<w:styles xmlns:r="http://schemas.openxmlformats.org/officeDocument/2006/relationships" xmlns:w="http://schemas.openxmlformats.org/wordprocessingml/2006/main">
+<w:styles xmlns:mc="http://schemas.openxmlformats.org/markup-compatibility/2006" xmlns:r="http://schemas.openxmlformats.org/officeDocument/2006/relationships" xmlns:w="http://schemas.openxmlformats.org/wordprocessingml/2006/main" xmlns:w14="http://schemas.microsoft.com/office/word/2010/wordml" mc:Ignorable="w14">
   <w:docDefaults>
     <w:rPrDefault>
       <w:rPr>
@@ -382,7 +375,6 @@
     <w:uiPriority w:val="99"/>
     <w:semiHidden/>
     <w:unhideWhenUsed/>
-    <w:qFormat/>
     <w:tblPr>
       <w:tblInd w:w="0" w:type="dxa"/>
       <w:tblCellMar>

</xml_diff>

<commit_message>
dejar prolijo el diagrama central
</commit_message>
<xml_diff>
--- a/04 - Diagramas de Casos de Uso/Caso de Uso - Control de Stock de Central (Solicitud desde Sucursal).docx
+++ b/04 - Diagramas de Casos de Uso/Caso de Uso - Control de Stock de Central (Solicitud desde Sucursal).docx
@@ -133,6 +133,16 @@
       </w:r>
     </w:p>
     <w:p>
+      <w:pPr>
+        <w:rPr>
+          <w:sz w:val="28"/>
+          <w:szCs w:val="28"/>
+        </w:rPr>
+      </w:pPr>
+      <w:bookmarkStart w:id="0" w:name="_GoBack"/>
+      <w:bookmarkEnd w:id="0"/>
+    </w:p>
+    <w:p>
       <w:r>
         <w:rPr>
           <w:noProof/>
@@ -140,9 +150,9 @@
         </w:rPr>
         <w:drawing>
           <wp:inline distT="0" distB="0" distL="0" distR="0">
-            <wp:extent cx="6858000" cy="7570470"/>
+            <wp:extent cx="6847205" cy="6007100"/>
             <wp:effectExtent l="0" t="0" r="0" b="0"/>
-            <wp:docPr id="1" name="Imagen 1"/>
+            <wp:docPr id="2" name="Imagen 2"/>
             <wp:cNvGraphicFramePr>
               <a:graphicFrameLocks xmlns:a="http://schemas.openxmlformats.org/drawingml/2006/main" noChangeAspect="1"/>
             </wp:cNvGraphicFramePr>
@@ -171,7 +181,7 @@
                   <pic:spPr bwMode="auto">
                     <a:xfrm>
                       <a:off x="0" y="0"/>
-                      <a:ext cx="6858000" cy="7570470"/>
+                      <a:ext cx="6847205" cy="6007100"/>
                     </a:xfrm>
                     <a:prstGeom prst="rect">
                       <a:avLst/>
@@ -187,8 +197,6 @@
           </wp:inline>
         </w:drawing>
       </w:r>
-      <w:bookmarkStart w:id="0" w:name="_GoBack"/>
-      <w:bookmarkEnd w:id="0"/>
     </w:p>
     <w:sectPr>
       <w:pgSz w:w="12240" w:h="15840"/>

</xml_diff>